<commit_message>
MG Update - 12 Jan 2013
</commit_message>
<xml_diff>
--- a/MoodleFN_My_Menu.docx
+++ b/MoodleFN_My_Menu.docx
@@ -108,6 +108,8 @@
           <w:t>www.moodlefn.knet.ca</w:t>
         </w:r>
       </w:hyperlink>
+      <w:bookmarkStart w:id="0" w:name="_GoBack"/>
+      <w:bookmarkEnd w:id="0"/>
     </w:p>
     <w:p>
       <w:pPr>
@@ -190,8 +192,6 @@
       <w:r>
         <w:t>Screenshots</w:t>
       </w:r>
-      <w:bookmarkStart w:id="0" w:name="_GoBack"/>
-      <w:bookmarkEnd w:id="0"/>
     </w:p>
     <w:p>
       <w:pPr>
@@ -789,7 +789,7 @@
                 <v:shape id="_x0000_i1025" type="#_x0000_t75" style="width:330pt;height:420pt" o:ole="">
                   <v:imagedata r:id="rId16" o:title=""/>
                 </v:shape>
-                <o:OLEObject Type="Embed" ProgID="PBrush" ShapeID="_x0000_i1025" DrawAspect="Content" ObjectID="_1415016186" r:id="rId17"/>
+                <o:OLEObject Type="Embed" ProgID="PBrush" ShapeID="_x0000_i1025" DrawAspect="Content" ObjectID="_1415083514" r:id="rId17"/>
               </w:object>
             </w:r>
           </w:p>

</xml_diff>